<commit_message>
add more tutorial data ref: ListView
</commit_message>
<xml_diff>
--- a/WPF_Iteration_02/Contents_v1.docx
+++ b/WPF_Iteration_02/Contents_v1.docx
@@ -194,89 +194,114 @@
           <w:rPr>
             <w:rStyle w:val="Hyperlink"/>
           </w:rPr>
-          <w:t xml:space="preserve">C# WPF Tutorial #10 - </w:t>
+          <w:t>C# WPF Tutorial #10 - OpenFileDialog (File Picker)</w:t>
+        </w:r>
+      </w:hyperlink>
+    </w:p>
+    <w:p>
+      <w:pPr>
+        <w:pStyle w:val="ListParagraph"/>
+        <w:numPr>
+          <w:ilvl w:val="0"/>
+          <w:numId w:val="1"/>
+        </w:numPr>
+      </w:pPr>
+      <w:hyperlink r:id="rId14" w:history="1">
+        <w:r>
+          <w:rPr>
+            <w:rStyle w:val="Hyperlink"/>
+          </w:rPr>
+          <w:t xml:space="preserve">C# WPF Tutorial #11 - </w:t>
         </w:r>
         <w:proofErr w:type="spellStart"/>
         <w:r>
           <w:rPr>
             <w:rStyle w:val="Hyperlink"/>
           </w:rPr>
-          <w:t>OpenFileDialog</w:t>
+          <w:t>FolderBrowserDialog</w:t>
         </w:r>
         <w:proofErr w:type="spellEnd"/>
         <w:r>
           <w:rPr>
             <w:rStyle w:val="Hyperlink"/>
           </w:rPr>
-          <w:t xml:space="preserve"> (File Picker)</w:t>
-        </w:r>
-      </w:hyperlink>
-    </w:p>
-    <w:p>
-      <w:pPr>
-        <w:pStyle w:val="ListParagraph"/>
-        <w:numPr>
-          <w:ilvl w:val="0"/>
-          <w:numId w:val="1"/>
-        </w:numPr>
-      </w:pPr>
-      <w:hyperlink r:id="rId14" w:history="1">
-        <w:r>
-          <w:rPr>
-            <w:rStyle w:val="Hyperlink"/>
-          </w:rPr>
-          <w:t xml:space="preserve">C# WPF Tutorial #11 - </w:t>
+          <w:t xml:space="preserve"> - How to use </w:t>
         </w:r>
         <w:proofErr w:type="spellStart"/>
         <w:r>
           <w:rPr>
             <w:rStyle w:val="Hyperlink"/>
           </w:rPr>
-          <w:t>FolderBrowserDialog</w:t>
+          <w:t>Winforms</w:t>
         </w:r>
         <w:proofErr w:type="spellEnd"/>
         <w:r>
           <w:rPr>
             <w:rStyle w:val="Hyperlink"/>
           </w:rPr>
-          <w:t xml:space="preserve"> - How to use </w:t>
+          <w:t xml:space="preserve"> In WPF!</w:t>
+        </w:r>
+      </w:hyperlink>
+    </w:p>
+    <w:p>
+      <w:pPr>
+        <w:pStyle w:val="ListParagraph"/>
+        <w:numPr>
+          <w:ilvl w:val="0"/>
+          <w:numId w:val="1"/>
+        </w:numPr>
+      </w:pPr>
+      <w:hyperlink r:id="rId15" w:history="1">
+        <w:r>
+          <w:rPr>
+            <w:rStyle w:val="Hyperlink"/>
+          </w:rPr>
+          <w:t xml:space="preserve">C# WPF Tutorial #12 – </w:t>
         </w:r>
         <w:proofErr w:type="spellStart"/>
         <w:r>
           <w:rPr>
             <w:rStyle w:val="Hyperlink"/>
           </w:rPr>
-          <w:t>Winforms</w:t>
+          <w:t>ListView</w:t>
         </w:r>
         <w:proofErr w:type="spellEnd"/>
-        <w:r>
-          <w:rPr>
-            <w:rStyle w:val="Hyperlink"/>
-          </w:rPr>
-          <w:t xml:space="preserve"> In WPF!</w:t>
-        </w:r>
-      </w:hyperlink>
-    </w:p>
-    <w:p>
-      <w:pPr>
-        <w:pStyle w:val="ListParagraph"/>
-        <w:numPr>
-          <w:ilvl w:val="0"/>
-          <w:numId w:val="1"/>
-        </w:numPr>
-      </w:pPr>
-      <w:hyperlink r:id="rId15" w:history="1">
-        <w:r>
-          <w:rPr>
-            <w:rStyle w:val="Hyperlink"/>
-          </w:rPr>
-          <w:t xml:space="preserve">C# WPF Tutorial #12 – </w:t>
+      </w:hyperlink>
+    </w:p>
+    <w:p>
+      <w:pPr>
+        <w:pStyle w:val="ListParagraph"/>
+        <w:numPr>
+          <w:ilvl w:val="0"/>
+          <w:numId w:val="1"/>
+        </w:numPr>
+      </w:pPr>
+      <w:hyperlink r:id="rId16" w:history="1">
+        <w:r>
+          <w:rPr>
+            <w:rStyle w:val="Hyperlink"/>
+          </w:rPr>
+          <w:t xml:space="preserve">C# WPF Tutorial #13 - </w:t>
         </w:r>
         <w:proofErr w:type="spellStart"/>
         <w:r>
           <w:rPr>
             <w:rStyle w:val="Hyperlink"/>
           </w:rPr>
+          <w:t>ObservableCollection</w:t>
+        </w:r>
+        <w:proofErr w:type="spellEnd"/>
+        <w:r>
+          <w:rPr>
+            <w:rStyle w:val="Hyperlink"/>
+          </w:rPr>
+          <w:t xml:space="preserve"> with </w:t>
+        </w:r>
+        <w:proofErr w:type="spellStart"/>
+        <w:r>
+          <w:rPr>
+            <w:rStyle w:val="Hyperlink"/>
+          </w:rPr>
           <w:t>ListView</w:t>
         </w:r>
         <w:proofErr w:type="spellEnd"/>
@@ -290,60 +315,13 @@
           <w:numId w:val="1"/>
         </w:numPr>
       </w:pPr>
-      <w:hyperlink r:id="rId16" w:history="1">
-        <w:r>
-          <w:rPr>
-            <w:rStyle w:val="Hyperlink"/>
-          </w:rPr>
-          <w:t xml:space="preserve">C# WPF Tutorial #13 - </w:t>
-        </w:r>
-        <w:proofErr w:type="spellStart"/>
-        <w:r>
-          <w:rPr>
-            <w:rStyle w:val="Hyperlink"/>
-          </w:rPr>
-          <w:t>ObservableCollection</w:t>
-        </w:r>
-        <w:proofErr w:type="spellEnd"/>
-        <w:r>
-          <w:rPr>
-            <w:rStyle w:val="Hyperlink"/>
-          </w:rPr>
-          <w:t xml:space="preserve"> with </w:t>
-        </w:r>
-        <w:proofErr w:type="spellStart"/>
-        <w:r>
-          <w:rPr>
-            <w:rStyle w:val="Hyperlink"/>
-          </w:rPr>
-          <w:t>ListView</w:t>
-        </w:r>
-        <w:proofErr w:type="spellEnd"/>
-      </w:hyperlink>
-    </w:p>
-    <w:p>
-      <w:pPr>
-        <w:pStyle w:val="ListParagraph"/>
-        <w:numPr>
-          <w:ilvl w:val="0"/>
-          <w:numId w:val="1"/>
-        </w:numPr>
-      </w:pPr>
       <w:hyperlink r:id="rId17" w:history="1">
         <w:r>
           <w:rPr>
             <w:rStyle w:val="Hyperlink"/>
           </w:rPr>
-          <w:t xml:space="preserve">C# WPF Tutorial #14 – </w:t>
-        </w:r>
-        <w:proofErr w:type="spellStart"/>
-        <w:r>
-          <w:rPr>
-            <w:rStyle w:val="Hyperlink"/>
-          </w:rPr>
-          <w:t>StackPanel</w:t>
-        </w:r>
-        <w:proofErr w:type="spellEnd"/>
+          <w:t>C# WPF Tutorial #14 – StackPanel</w:t>
+        </w:r>
       </w:hyperlink>
     </w:p>
     <w:p>
@@ -581,7 +559,7 @@
     <w:p/>
     <w:sectPr>
       <w:pgSz w:w="11906" w:h="16838"/>
-      <w:pgMar w:top="1440" w:right="1440" w:bottom="1440" w:left="1440" w:header="708" w:footer="708" w:gutter="0"/>
+      <w:pgMar w:top="1440" w:right="1080" w:bottom="1440" w:left="1080" w:header="708" w:footer="708" w:gutter="0"/>
       <w:cols w:space="708"/>
       <w:docGrid w:linePitch="360"/>
     </w:sectPr>

</xml_diff>